<commit_message>
Add User case.vsd, it is equal User case.docx
</commit_message>
<xml_diff>
--- a/User case.docx
+++ b/User case.docx
@@ -4,14 +4,8 @@
   <w:body>
     <w:p>
       <w:r>
-        <w:rPr>
-          <w:noProof/>
-          <w:lang w:eastAsia="ru-RU"/>
-        </w:rPr>
-      </w:r>
-      <w:r>
         <w:pict>
-          <v:group id="_x0000_s1027" editas="canvas" style="width:467.75pt;height:280.65pt;mso-position-horizontal-relative:char;mso-position-vertical-relative:line" coordorigin="2357,1379" coordsize="7200,4320">
+          <v:group id="_x0000_s1067" editas="canvas" style="width:467.75pt;height:280.65pt;mso-position-horizontal-relative:char;mso-position-vertical-relative:line" coordorigin="2357,1379" coordsize="7200,4320">
             <o:lock v:ext="edit" aspectratio="t"/>
             <v:shapetype id="_x0000_t75" coordsize="21600,21600" o:spt="75" o:preferrelative="t" path="m@4@5l@4@11@9@11@9@5xe" filled="f" stroked="f">
               <v:stroke joinstyle="miter"/>
@@ -32,12 +26,12 @@
               <v:path o:extrusionok="f" gradientshapeok="t" o:connecttype="rect"/>
               <o:lock v:ext="edit" aspectratio="t"/>
             </v:shapetype>
-            <v:shape id="_x0000_s1026" type="#_x0000_t75" style="position:absolute;left:2357;top:1379;width:7200;height:4320" o:preferrelative="f">
+            <v:shape id="_x0000_s1068" type="#_x0000_t75" style="position:absolute;left:2357;top:1379;width:7200;height:4320" o:preferrelative="f">
               <v:fill o:detectmouseclick="t"/>
               <v:path o:extrusionok="t" o:connecttype="none"/>
               <o:lock v:ext="edit" text="t"/>
             </v:shape>
-            <v:rect id="_x0000_s1028" style="position:absolute;left:3776;top:2156;width:1245;height:418">
+            <v:rect id="_x0000_s1069" style="position:absolute;left:3776;top:2156;width:1245;height:418">
               <v:textbox>
                 <w:txbxContent>
                   <w:p>
@@ -48,7 +42,7 @@
                 </w:txbxContent>
               </v:textbox>
             </v:rect>
-            <v:rect id="_x0000_s1029" style="position:absolute;left:3776;top:2866;width:1416;height:418">
+            <v:rect id="_x0000_s1070" style="position:absolute;left:3776;top:2866;width:1416;height:418">
               <v:textbox>
                 <w:txbxContent>
                   <w:p>
@@ -59,7 +53,7 @@
                 </w:txbxContent>
               </v:textbox>
             </v:rect>
-            <v:rect id="_x0000_s1030" style="position:absolute;left:4829;top:3915;width:1925;height:642">
+            <v:rect id="_x0000_s1071" style="position:absolute;left:4829;top:3915;width:1925;height:642">
               <v:textbox>
                 <w:txbxContent>
                   <w:p>
@@ -83,10 +77,10 @@
               </v:handles>
               <o:complex v:ext="view"/>
             </v:shapetype>
-            <v:shape id="_x0000_s1031" type="#_x0000_t96" style="position:absolute;left:2689;top:2754;width:398;height:408"/>
-            <v:shape id="_x0000_s1032" type="#_x0000_t96" style="position:absolute;left:5581;top:4967;width:398;height:408"/>
-            <v:shape id="_x0000_s1033" type="#_x0000_t96" style="position:absolute;left:8759;top:2754;width:399;height:408"/>
-            <v:rect id="_x0000_s1034" style="position:absolute;left:2452;top:3162;width:1058;height:367" filled="f" stroked="f">
+            <v:shape id="_x0000_s1072" type="#_x0000_t96" style="position:absolute;left:2689;top:2754;width:398;height:408"/>
+            <v:shape id="_x0000_s1073" type="#_x0000_t96" style="position:absolute;left:5581;top:4967;width:398;height:408"/>
+            <v:shape id="_x0000_s1074" type="#_x0000_t96" style="position:absolute;left:8759;top:2754;width:399;height:408"/>
+            <v:rect id="_x0000_s1075" style="position:absolute;left:2452;top:3162;width:1058;height:367" filled="f" stroked="f">
               <v:textbox>
                 <w:txbxContent>
                   <w:p>
@@ -97,7 +91,7 @@
                 </w:txbxContent>
               </v:textbox>
             </v:rect>
-            <v:rect id="_x0000_s1035" style="position:absolute;left:8434;top:3162;width:1058;height:367" filled="f" stroked="f">
+            <v:rect id="_x0000_s1076" style="position:absolute;left:8434;top:3162;width:1058;height:367" filled="f" stroked="f">
               <v:textbox>
                 <w:txbxContent>
                   <w:p>
@@ -108,7 +102,7 @@
                 </w:txbxContent>
               </v:textbox>
             </v:rect>
-            <v:rect id="_x0000_s1036" style="position:absolute;left:5192;top:5332;width:1059;height:367" filled="f" stroked="f">
+            <v:rect id="_x0000_s1077" style="position:absolute;left:5192;top:5332;width:1059;height:367" filled="f" stroked="f">
               <v:textbox>
                 <w:txbxContent>
                   <w:p>
@@ -122,7 +116,7 @@
                 </w:txbxContent>
               </v:textbox>
             </v:rect>
-            <v:rect id="_x0000_s1037" style="position:absolute;left:6304;top:2038;width:1925;height:619">
+            <v:rect id="_x0000_s1078" style="position:absolute;left:6304;top:2038;width:1925;height:619">
               <v:textbox>
                 <w:txbxContent>
                   <w:p>
@@ -137,14 +131,14 @@
               <v:path arrowok="t" fillok="f" o:connecttype="none"/>
               <o:lock v:ext="edit" shapetype="t"/>
             </v:shapetype>
-            <v:shape id="_x0000_s1038" type="#_x0000_t32" style="position:absolute;left:3087;top:2366;width:689;height:592;flip:y" o:connectortype="straight"/>
-            <v:shape id="_x0000_s1039" type="#_x0000_t32" style="position:absolute;left:3087;top:2958;width:689;height:117" o:connectortype="straight"/>
-            <v:shape id="_x0000_s1040" type="#_x0000_t32" style="position:absolute;left:8229;top:2348;width:530;height:610;flip:x y" o:connectortype="straight"/>
-            <v:shape id="_x0000_s1041" type="#_x0000_t32" style="position:absolute;left:5780;top:4557;width:12;height:410;flip:y" o:connectortype="straight"/>
-            <v:shape id="_x0000_s1042" type="#_x0000_t32" style="position:absolute;left:3028;top:3102;width:1801;height:1134" o:connectortype="straight"/>
-            <v:shape id="_x0000_s1043" type="#_x0000_t32" style="position:absolute;left:6754;top:3102;width:2063;height:1134;flip:x" o:connectortype="straight"/>
-            <v:rect id="_x0000_s1044" style="position:absolute;left:3510;top:1792;width:4794;height:3001" filled="f" strokeweight="1.75pt"/>
-            <v:rect id="_x0000_s1045" style="position:absolute;left:4426;top:1425;width:3161;height:367" filled="f" stroked="f">
+            <v:shape id="_x0000_s1079" type="#_x0000_t32" style="position:absolute;left:3087;top:2366;width:689;height:592;flip:y" o:connectortype="straight"/>
+            <v:shape id="_x0000_s1080" type="#_x0000_t32" style="position:absolute;left:3087;top:2958;width:689;height:117" o:connectortype="straight"/>
+            <v:shape id="_x0000_s1081" type="#_x0000_t32" style="position:absolute;left:8229;top:2348;width:530;height:610;flip:x y" o:connectortype="straight"/>
+            <v:shape id="_x0000_s1082" type="#_x0000_t32" style="position:absolute;left:5780;top:4557;width:12;height:410;flip:y" o:connectortype="straight"/>
+            <v:shape id="_x0000_s1083" type="#_x0000_t32" style="position:absolute;left:3028;top:3102;width:1801;height:1134" o:connectortype="straight"/>
+            <v:shape id="_x0000_s1084" type="#_x0000_t32" style="position:absolute;left:6754;top:3102;width:2063;height:1134;flip:x" o:connectortype="straight"/>
+            <v:rect id="_x0000_s1085" style="position:absolute;left:3510;top:1792;width:4794;height:3001" filled="f" strokeweight="1.75pt"/>
+            <v:rect id="_x0000_s1086" style="position:absolute;left:4426;top:1425;width:3161;height:367" filled="f" stroked="f">
               <v:textbox>
                 <w:txbxContent>
                   <w:p>
@@ -163,6 +157,413 @@
           </v:group>
         </w:pict>
       </w:r>
+      <w:r>
+        <w:t>Нефункциональные требования</w:t>
+      </w:r>
+      <w:r>
+        <w:t xml:space="preserve"> к </w:t>
+      </w:r>
+      <w:r>
+        <w:rPr>
+          <w:b/>
+        </w:rPr>
+        <w:t>системе</w:t>
+      </w:r>
+    </w:p>
+    <w:p>
+      <w:pPr>
+        <w:pStyle w:val="a5"/>
+        <w:numPr>
+          <w:ilvl w:val="0"/>
+          <w:numId w:val="6"/>
+        </w:numPr>
+      </w:pPr>
+      <w:r>
+        <w:t>Отказоустойчивость</w:t>
+      </w:r>
+      <w:r>
+        <w:t>(Качество)</w:t>
+      </w:r>
+    </w:p>
+    <w:p>
+      <w:pPr>
+        <w:pStyle w:val="a5"/>
+        <w:numPr>
+          <w:ilvl w:val="1"/>
+          <w:numId w:val="6"/>
+        </w:numPr>
+      </w:pPr>
+      <w:r>
+        <w:t>Сохранность данных</w:t>
+      </w:r>
+      <w:r>
+        <w:t>(атрибут)</w:t>
+      </w:r>
+    </w:p>
+    <w:p>
+      <w:pPr>
+        <w:pStyle w:val="a5"/>
+        <w:numPr>
+          <w:ilvl w:val="1"/>
+          <w:numId w:val="6"/>
+        </w:numPr>
+      </w:pPr>
+      <w:r>
+        <w:t>Корректное состояние системы при ошибках, возможность отката к допустимому состоянию</w:t>
+      </w:r>
+    </w:p>
+    <w:p>
+      <w:pPr>
+        <w:pStyle w:val="a5"/>
+        <w:numPr>
+          <w:ilvl w:val="0"/>
+          <w:numId w:val="6"/>
+        </w:numPr>
+      </w:pPr>
+      <w:r>
+        <w:t>Скорость обработки запросов</w:t>
+      </w:r>
+    </w:p>
+    <w:p>
+      <w:pPr>
+        <w:pStyle w:val="a5"/>
+        <w:numPr>
+          <w:ilvl w:val="1"/>
+          <w:numId w:val="6"/>
+        </w:numPr>
+      </w:pPr>
+      <w:r>
+        <w:t>Кол-во обрабатываемых запросов</w:t>
+      </w:r>
+    </w:p>
+    <w:p>
+      <w:pPr>
+        <w:pStyle w:val="a5"/>
+        <w:numPr>
+          <w:ilvl w:val="1"/>
+          <w:numId w:val="6"/>
+        </w:numPr>
+      </w:pPr>
+      <w:r>
+        <w:t>Время выполнения команды по запросу</w:t>
+      </w:r>
+    </w:p>
+    <w:p>
+      <w:pPr>
+        <w:pStyle w:val="a5"/>
+        <w:numPr>
+          <w:ilvl w:val="0"/>
+          <w:numId w:val="6"/>
+        </w:numPr>
+      </w:pPr>
+      <w:r>
+        <w:t>Удобность использования</w:t>
+      </w:r>
+    </w:p>
+    <w:p>
+      <w:pPr>
+        <w:pStyle w:val="a5"/>
+        <w:numPr>
+          <w:ilvl w:val="1"/>
+          <w:numId w:val="6"/>
+        </w:numPr>
+      </w:pPr>
+      <w:r>
+        <w:t>Скорость создания и обновления состояния заказов</w:t>
+      </w:r>
+    </w:p>
+    <w:p>
+      <w:pPr>
+        <w:pStyle w:val="a5"/>
+        <w:numPr>
+          <w:ilvl w:val="1"/>
+          <w:numId w:val="6"/>
+        </w:numPr>
+      </w:pPr>
+      <w:r>
+        <w:t>Внешний вид интерфейса не раздражает пользователя</w:t>
+      </w:r>
+    </w:p>
+    <w:p>
+      <w:pPr>
+        <w:pStyle w:val="a5"/>
+      </w:pPr>
+    </w:p>
+    <w:p>
+      <w:pPr>
+        <w:pStyle w:val="a5"/>
+        <w:ind w:left="0"/>
+      </w:pPr>
+      <w:r>
+        <w:t>Нефункциональные требования</w:t>
+      </w:r>
+      <w:r>
+        <w:rPr>
+          <w:b/>
+        </w:rPr>
+        <w:t xml:space="preserve"> повара</w:t>
+      </w:r>
+      <w:r>
+        <w:t xml:space="preserve"> к системе</w:t>
+      </w:r>
+    </w:p>
+    <w:p>
+      <w:pPr>
+        <w:pStyle w:val="a5"/>
+        <w:numPr>
+          <w:ilvl w:val="0"/>
+          <w:numId w:val="7"/>
+        </w:numPr>
+      </w:pPr>
+      <w:r>
+        <w:t>Скорость обновления списка заказов</w:t>
+      </w:r>
+    </w:p>
+    <w:p>
+      <w:pPr>
+        <w:pStyle w:val="a5"/>
+        <w:numPr>
+          <w:ilvl w:val="1"/>
+          <w:numId w:val="7"/>
+        </w:numPr>
+      </w:pPr>
+      <w:r>
+        <w:t>Кол-во обновлении в секунду(1 обновление в секунду)</w:t>
+      </w:r>
+    </w:p>
+    <w:p>
+      <w:pPr>
+        <w:pStyle w:val="a5"/>
+        <w:numPr>
+          <w:ilvl w:val="0"/>
+          <w:numId w:val="7"/>
+        </w:numPr>
+      </w:pPr>
+      <w:r>
+        <w:t>Удобность использования</w:t>
+      </w:r>
+    </w:p>
+    <w:p>
+      <w:pPr>
+        <w:pStyle w:val="a5"/>
+        <w:numPr>
+          <w:ilvl w:val="1"/>
+          <w:numId w:val="7"/>
+        </w:numPr>
+      </w:pPr>
+      <w:r>
+        <w:t>Быстрый поиск заказа</w:t>
+      </w:r>
+      <w:r>
+        <w:t xml:space="preserve">(Заказы </w:t>
+      </w:r>
+      <w:proofErr w:type="spellStart"/>
+      <w:r>
+        <w:t>отсортированны</w:t>
+      </w:r>
+      <w:proofErr w:type="spellEnd"/>
+      <w:r>
+        <w:t>)</w:t>
+      </w:r>
+    </w:p>
+    <w:p>
+      <w:pPr>
+        <w:pStyle w:val="a5"/>
+        <w:numPr>
+          <w:ilvl w:val="1"/>
+          <w:numId w:val="7"/>
+        </w:numPr>
+      </w:pPr>
+      <w:r>
+        <w:t>Внешний вид интерфейса не раздражает пользователя</w:t>
+      </w:r>
+    </w:p>
+    <w:p>
+      <w:pPr>
+        <w:pStyle w:val="a5"/>
+        <w:numPr>
+          <w:ilvl w:val="0"/>
+          <w:numId w:val="7"/>
+        </w:numPr>
+      </w:pPr>
+      <w:r>
+        <w:t>Отказоустойчивость</w:t>
+      </w:r>
+    </w:p>
+    <w:p>
+      <w:pPr>
+        <w:pStyle w:val="a5"/>
+        <w:numPr>
+          <w:ilvl w:val="1"/>
+          <w:numId w:val="7"/>
+        </w:numPr>
+      </w:pPr>
+      <w:r>
+        <w:t>Сохранность данных</w:t>
+      </w:r>
+    </w:p>
+    <w:p>
+      <w:pPr>
+        <w:pStyle w:val="a5"/>
+        <w:numPr>
+          <w:ilvl w:val="1"/>
+          <w:numId w:val="7"/>
+        </w:numPr>
+      </w:pPr>
+      <w:r>
+        <w:t>Корректное состояние системы при ошибках, возможность отката к допустимому состоянию</w:t>
+      </w:r>
+    </w:p>
+    <w:p>
+      <w:pPr>
+        <w:pStyle w:val="a5"/>
+        <w:ind w:left="0"/>
+      </w:pPr>
+      <w:r>
+        <w:t>Нефункциональные требования</w:t>
+      </w:r>
+      <w:r>
+        <w:rPr>
+          <w:b/>
+        </w:rPr>
+        <w:t xml:space="preserve"> </w:t>
+      </w:r>
+      <w:r>
+        <w:rPr>
+          <w:b/>
+        </w:rPr>
+        <w:t>официанта(приёмщика и разносчика)</w:t>
+      </w:r>
+      <w:r>
+        <w:t xml:space="preserve"> к системе</w:t>
+      </w:r>
+    </w:p>
+    <w:p>
+      <w:pPr>
+        <w:pStyle w:val="a5"/>
+        <w:numPr>
+          <w:ilvl w:val="0"/>
+          <w:numId w:val="7"/>
+        </w:numPr>
+      </w:pPr>
+      <w:r>
+        <w:t>Скорость обновления списка заказов</w:t>
+      </w:r>
+    </w:p>
+    <w:p>
+      <w:pPr>
+        <w:pStyle w:val="a5"/>
+        <w:numPr>
+          <w:ilvl w:val="1"/>
+          <w:numId w:val="7"/>
+        </w:numPr>
+      </w:pPr>
+      <w:r>
+        <w:t>Кол-во обновлении в секунду(1 обновление в секунду)</w:t>
+      </w:r>
+    </w:p>
+    <w:p>
+      <w:pPr>
+        <w:pStyle w:val="a5"/>
+        <w:numPr>
+          <w:ilvl w:val="0"/>
+          <w:numId w:val="7"/>
+        </w:numPr>
+      </w:pPr>
+      <w:r>
+        <w:t>Удобность использования</w:t>
+      </w:r>
+    </w:p>
+    <w:p>
+      <w:pPr>
+        <w:pStyle w:val="a5"/>
+        <w:numPr>
+          <w:ilvl w:val="1"/>
+          <w:numId w:val="7"/>
+        </w:numPr>
+      </w:pPr>
+      <w:r>
+        <w:t xml:space="preserve">Быстрый поиск заказа(Заказы </w:t>
+      </w:r>
+      <w:proofErr w:type="spellStart"/>
+      <w:r>
+        <w:t>отсортированны</w:t>
+      </w:r>
+      <w:proofErr w:type="spellEnd"/>
+      <w:r>
+        <w:t>)</w:t>
+      </w:r>
+    </w:p>
+    <w:p>
+      <w:pPr>
+        <w:pStyle w:val="a5"/>
+        <w:numPr>
+          <w:ilvl w:val="1"/>
+          <w:numId w:val="7"/>
+        </w:numPr>
+      </w:pPr>
+      <w:r>
+        <w:t>Внешний вид интерфейса не раздражает пользователя</w:t>
+      </w:r>
+    </w:p>
+    <w:p>
+      <w:pPr>
+        <w:pStyle w:val="a5"/>
+        <w:numPr>
+          <w:ilvl w:val="0"/>
+          <w:numId w:val="7"/>
+        </w:numPr>
+      </w:pPr>
+      <w:r>
+        <w:lastRenderedPageBreak/>
+        <w:t>Отказоустойчивость</w:t>
+      </w:r>
+    </w:p>
+    <w:p>
+      <w:pPr>
+        <w:pStyle w:val="a5"/>
+        <w:numPr>
+          <w:ilvl w:val="1"/>
+          <w:numId w:val="7"/>
+        </w:numPr>
+      </w:pPr>
+      <w:r>
+        <w:t>Сохранность данных</w:t>
+      </w:r>
+    </w:p>
+    <w:p>
+      <w:pPr>
+        <w:pStyle w:val="a5"/>
+        <w:numPr>
+          <w:ilvl w:val="1"/>
+          <w:numId w:val="7"/>
+        </w:numPr>
+      </w:pPr>
+      <w:r>
+        <w:t>Корректное состояние системы при ошибках, возможность отката к допустимому состоянию</w:t>
+      </w:r>
+    </w:p>
+    <w:p>
+      <w:pPr>
+        <w:pStyle w:val="a5"/>
+        <w:ind w:left="1440"/>
+      </w:pPr>
+    </w:p>
+    <w:p>
+      <w:pPr>
+        <w:pStyle w:val="a5"/>
+      </w:pPr>
+    </w:p>
+    <w:p>
+      <w:pPr>
+        <w:pStyle w:val="a5"/>
+        <w:ind w:left="0"/>
+      </w:pPr>
+    </w:p>
+    <w:p>
+      <w:pPr>
+        <w:pStyle w:val="a5"/>
+      </w:pPr>
     </w:p>
     <w:sectPr>
       <w:pgSz w:w="11906" w:h="16838"/>
@@ -475,6 +876,232 @@
     </w:lvl>
   </w:abstractNum>
   <w:abstractNum w:abstractNumId="2">
+    <w:nsid w:val="28D95501"/>
+    <w:multiLevelType w:val="hybridMultilevel"/>
+    <w:tmpl w:val="A500A208"/>
+    <w:lvl w:ilvl="0" w:tplc="04190001">
+      <w:start w:val="1"/>
+      <w:numFmt w:val="bullet"/>
+      <w:lvlText w:val=""/>
+      <w:lvlJc w:val="left"/>
+      <w:pPr>
+        <w:ind w:left="720" w:hanging="360"/>
+      </w:pPr>
+      <w:rPr>
+        <w:rFonts w:ascii="Symbol" w:hAnsi="Symbol" w:hint="default"/>
+      </w:rPr>
+    </w:lvl>
+    <w:lvl w:ilvl="1" w:tplc="04190003" w:tentative="1">
+      <w:start w:val="1"/>
+      <w:numFmt w:val="bullet"/>
+      <w:lvlText w:val="o"/>
+      <w:lvlJc w:val="left"/>
+      <w:pPr>
+        <w:ind w:left="1440" w:hanging="360"/>
+      </w:pPr>
+      <w:rPr>
+        <w:rFonts w:ascii="Courier New" w:hAnsi="Courier New" w:cs="Courier New" w:hint="default"/>
+      </w:rPr>
+    </w:lvl>
+    <w:lvl w:ilvl="2" w:tplc="04190005" w:tentative="1">
+      <w:start w:val="1"/>
+      <w:numFmt w:val="bullet"/>
+      <w:lvlText w:val=""/>
+      <w:lvlJc w:val="left"/>
+      <w:pPr>
+        <w:ind w:left="2160" w:hanging="360"/>
+      </w:pPr>
+      <w:rPr>
+        <w:rFonts w:ascii="Wingdings" w:hAnsi="Wingdings" w:hint="default"/>
+      </w:rPr>
+    </w:lvl>
+    <w:lvl w:ilvl="3" w:tplc="04190001" w:tentative="1">
+      <w:start w:val="1"/>
+      <w:numFmt w:val="bullet"/>
+      <w:lvlText w:val=""/>
+      <w:lvlJc w:val="left"/>
+      <w:pPr>
+        <w:ind w:left="2880" w:hanging="360"/>
+      </w:pPr>
+      <w:rPr>
+        <w:rFonts w:ascii="Symbol" w:hAnsi="Symbol" w:hint="default"/>
+      </w:rPr>
+    </w:lvl>
+    <w:lvl w:ilvl="4" w:tplc="04190003" w:tentative="1">
+      <w:start w:val="1"/>
+      <w:numFmt w:val="bullet"/>
+      <w:lvlText w:val="o"/>
+      <w:lvlJc w:val="left"/>
+      <w:pPr>
+        <w:ind w:left="3600" w:hanging="360"/>
+      </w:pPr>
+      <w:rPr>
+        <w:rFonts w:ascii="Courier New" w:hAnsi="Courier New" w:cs="Courier New" w:hint="default"/>
+      </w:rPr>
+    </w:lvl>
+    <w:lvl w:ilvl="5" w:tplc="04190005" w:tentative="1">
+      <w:start w:val="1"/>
+      <w:numFmt w:val="bullet"/>
+      <w:lvlText w:val=""/>
+      <w:lvlJc w:val="left"/>
+      <w:pPr>
+        <w:ind w:left="4320" w:hanging="360"/>
+      </w:pPr>
+      <w:rPr>
+        <w:rFonts w:ascii="Wingdings" w:hAnsi="Wingdings" w:hint="default"/>
+      </w:rPr>
+    </w:lvl>
+    <w:lvl w:ilvl="6" w:tplc="04190001" w:tentative="1">
+      <w:start w:val="1"/>
+      <w:numFmt w:val="bullet"/>
+      <w:lvlText w:val=""/>
+      <w:lvlJc w:val="left"/>
+      <w:pPr>
+        <w:ind w:left="5040" w:hanging="360"/>
+      </w:pPr>
+      <w:rPr>
+        <w:rFonts w:ascii="Symbol" w:hAnsi="Symbol" w:hint="default"/>
+      </w:rPr>
+    </w:lvl>
+    <w:lvl w:ilvl="7" w:tplc="04190003" w:tentative="1">
+      <w:start w:val="1"/>
+      <w:numFmt w:val="bullet"/>
+      <w:lvlText w:val="o"/>
+      <w:lvlJc w:val="left"/>
+      <w:pPr>
+        <w:ind w:left="5760" w:hanging="360"/>
+      </w:pPr>
+      <w:rPr>
+        <w:rFonts w:ascii="Courier New" w:hAnsi="Courier New" w:cs="Courier New" w:hint="default"/>
+      </w:rPr>
+    </w:lvl>
+    <w:lvl w:ilvl="8" w:tplc="04190005" w:tentative="1">
+      <w:start w:val="1"/>
+      <w:numFmt w:val="bullet"/>
+      <w:lvlText w:val=""/>
+      <w:lvlJc w:val="left"/>
+      <w:pPr>
+        <w:ind w:left="6480" w:hanging="360"/>
+      </w:pPr>
+      <w:rPr>
+        <w:rFonts w:ascii="Wingdings" w:hAnsi="Wingdings" w:hint="default"/>
+      </w:rPr>
+    </w:lvl>
+  </w:abstractNum>
+  <w:abstractNum w:abstractNumId="3">
+    <w:nsid w:val="3D342D50"/>
+    <w:multiLevelType w:val="hybridMultilevel"/>
+    <w:tmpl w:val="279C135A"/>
+    <w:lvl w:ilvl="0" w:tplc="04190001">
+      <w:start w:val="1"/>
+      <w:numFmt w:val="bullet"/>
+      <w:lvlText w:val=""/>
+      <w:lvlJc w:val="left"/>
+      <w:pPr>
+        <w:ind w:left="720" w:hanging="360"/>
+      </w:pPr>
+      <w:rPr>
+        <w:rFonts w:ascii="Symbol" w:hAnsi="Symbol" w:hint="default"/>
+      </w:rPr>
+    </w:lvl>
+    <w:lvl w:ilvl="1" w:tplc="04190003" w:tentative="1">
+      <w:start w:val="1"/>
+      <w:numFmt w:val="bullet"/>
+      <w:lvlText w:val="o"/>
+      <w:lvlJc w:val="left"/>
+      <w:pPr>
+        <w:ind w:left="1440" w:hanging="360"/>
+      </w:pPr>
+      <w:rPr>
+        <w:rFonts w:ascii="Courier New" w:hAnsi="Courier New" w:cs="Courier New" w:hint="default"/>
+      </w:rPr>
+    </w:lvl>
+    <w:lvl w:ilvl="2" w:tplc="04190005" w:tentative="1">
+      <w:start w:val="1"/>
+      <w:numFmt w:val="bullet"/>
+      <w:lvlText w:val=""/>
+      <w:lvlJc w:val="left"/>
+      <w:pPr>
+        <w:ind w:left="2160" w:hanging="360"/>
+      </w:pPr>
+      <w:rPr>
+        <w:rFonts w:ascii="Wingdings" w:hAnsi="Wingdings" w:hint="default"/>
+      </w:rPr>
+    </w:lvl>
+    <w:lvl w:ilvl="3" w:tplc="04190001" w:tentative="1">
+      <w:start w:val="1"/>
+      <w:numFmt w:val="bullet"/>
+      <w:lvlText w:val=""/>
+      <w:lvlJc w:val="left"/>
+      <w:pPr>
+        <w:ind w:left="2880" w:hanging="360"/>
+      </w:pPr>
+      <w:rPr>
+        <w:rFonts w:ascii="Symbol" w:hAnsi="Symbol" w:hint="default"/>
+      </w:rPr>
+    </w:lvl>
+    <w:lvl w:ilvl="4" w:tplc="04190003" w:tentative="1">
+      <w:start w:val="1"/>
+      <w:numFmt w:val="bullet"/>
+      <w:lvlText w:val="o"/>
+      <w:lvlJc w:val="left"/>
+      <w:pPr>
+        <w:ind w:left="3600" w:hanging="360"/>
+      </w:pPr>
+      <w:rPr>
+        <w:rFonts w:ascii="Courier New" w:hAnsi="Courier New" w:cs="Courier New" w:hint="default"/>
+      </w:rPr>
+    </w:lvl>
+    <w:lvl w:ilvl="5" w:tplc="04190005" w:tentative="1">
+      <w:start w:val="1"/>
+      <w:numFmt w:val="bullet"/>
+      <w:lvlText w:val=""/>
+      <w:lvlJc w:val="left"/>
+      <w:pPr>
+        <w:ind w:left="4320" w:hanging="360"/>
+      </w:pPr>
+      <w:rPr>
+        <w:rFonts w:ascii="Wingdings" w:hAnsi="Wingdings" w:hint="default"/>
+      </w:rPr>
+    </w:lvl>
+    <w:lvl w:ilvl="6" w:tplc="04190001" w:tentative="1">
+      <w:start w:val="1"/>
+      <w:numFmt w:val="bullet"/>
+      <w:lvlText w:val=""/>
+      <w:lvlJc w:val="left"/>
+      <w:pPr>
+        <w:ind w:left="5040" w:hanging="360"/>
+      </w:pPr>
+      <w:rPr>
+        <w:rFonts w:ascii="Symbol" w:hAnsi="Symbol" w:hint="default"/>
+      </w:rPr>
+    </w:lvl>
+    <w:lvl w:ilvl="7" w:tplc="04190003" w:tentative="1">
+      <w:start w:val="1"/>
+      <w:numFmt w:val="bullet"/>
+      <w:lvlText w:val="o"/>
+      <w:lvlJc w:val="left"/>
+      <w:pPr>
+        <w:ind w:left="5760" w:hanging="360"/>
+      </w:pPr>
+      <w:rPr>
+        <w:rFonts w:ascii="Courier New" w:hAnsi="Courier New" w:cs="Courier New" w:hint="default"/>
+      </w:rPr>
+    </w:lvl>
+    <w:lvl w:ilvl="8" w:tplc="04190005" w:tentative="1">
+      <w:start w:val="1"/>
+      <w:numFmt w:val="bullet"/>
+      <w:lvlText w:val=""/>
+      <w:lvlJc w:val="left"/>
+      <w:pPr>
+        <w:ind w:left="6480" w:hanging="360"/>
+      </w:pPr>
+      <w:rPr>
+        <w:rFonts w:ascii="Wingdings" w:hAnsi="Wingdings" w:hint="default"/>
+      </w:rPr>
+    </w:lvl>
+  </w:abstractNum>
+  <w:abstractNum w:abstractNumId="4">
     <w:nsid w:val="417A1E73"/>
     <w:multiLevelType w:val="multilevel"/>
     <w:tmpl w:val="94CCE948"/>
@@ -620,6 +1247,345 @@
       <w:rPr>
         <w:rFonts w:ascii="Symbol" w:hAnsi="Symbol" w:hint="default"/>
         <w:sz w:val="20"/>
+      </w:rPr>
+    </w:lvl>
+  </w:abstractNum>
+  <w:abstractNum w:abstractNumId="5">
+    <w:nsid w:val="60DC1BEA"/>
+    <w:multiLevelType w:val="hybridMultilevel"/>
+    <w:tmpl w:val="071ABF62"/>
+    <w:lvl w:ilvl="0" w:tplc="04190001">
+      <w:start w:val="1"/>
+      <w:numFmt w:val="bullet"/>
+      <w:lvlText w:val=""/>
+      <w:lvlJc w:val="left"/>
+      <w:pPr>
+        <w:ind w:left="720" w:hanging="360"/>
+      </w:pPr>
+      <w:rPr>
+        <w:rFonts w:ascii="Symbol" w:hAnsi="Symbol" w:hint="default"/>
+      </w:rPr>
+    </w:lvl>
+    <w:lvl w:ilvl="1" w:tplc="04190003">
+      <w:start w:val="1"/>
+      <w:numFmt w:val="bullet"/>
+      <w:lvlText w:val="o"/>
+      <w:lvlJc w:val="left"/>
+      <w:pPr>
+        <w:ind w:left="1440" w:hanging="360"/>
+      </w:pPr>
+      <w:rPr>
+        <w:rFonts w:ascii="Courier New" w:hAnsi="Courier New" w:cs="Courier New" w:hint="default"/>
+      </w:rPr>
+    </w:lvl>
+    <w:lvl w:ilvl="2" w:tplc="04190005" w:tentative="1">
+      <w:start w:val="1"/>
+      <w:numFmt w:val="bullet"/>
+      <w:lvlText w:val=""/>
+      <w:lvlJc w:val="left"/>
+      <w:pPr>
+        <w:ind w:left="2160" w:hanging="360"/>
+      </w:pPr>
+      <w:rPr>
+        <w:rFonts w:ascii="Wingdings" w:hAnsi="Wingdings" w:hint="default"/>
+      </w:rPr>
+    </w:lvl>
+    <w:lvl w:ilvl="3" w:tplc="04190001" w:tentative="1">
+      <w:start w:val="1"/>
+      <w:numFmt w:val="bullet"/>
+      <w:lvlText w:val=""/>
+      <w:lvlJc w:val="left"/>
+      <w:pPr>
+        <w:ind w:left="2880" w:hanging="360"/>
+      </w:pPr>
+      <w:rPr>
+        <w:rFonts w:ascii="Symbol" w:hAnsi="Symbol" w:hint="default"/>
+      </w:rPr>
+    </w:lvl>
+    <w:lvl w:ilvl="4" w:tplc="04190003" w:tentative="1">
+      <w:start w:val="1"/>
+      <w:numFmt w:val="bullet"/>
+      <w:lvlText w:val="o"/>
+      <w:lvlJc w:val="left"/>
+      <w:pPr>
+        <w:ind w:left="3600" w:hanging="360"/>
+      </w:pPr>
+      <w:rPr>
+        <w:rFonts w:ascii="Courier New" w:hAnsi="Courier New" w:cs="Courier New" w:hint="default"/>
+      </w:rPr>
+    </w:lvl>
+    <w:lvl w:ilvl="5" w:tplc="04190005" w:tentative="1">
+      <w:start w:val="1"/>
+      <w:numFmt w:val="bullet"/>
+      <w:lvlText w:val=""/>
+      <w:lvlJc w:val="left"/>
+      <w:pPr>
+        <w:ind w:left="4320" w:hanging="360"/>
+      </w:pPr>
+      <w:rPr>
+        <w:rFonts w:ascii="Wingdings" w:hAnsi="Wingdings" w:hint="default"/>
+      </w:rPr>
+    </w:lvl>
+    <w:lvl w:ilvl="6" w:tplc="04190001" w:tentative="1">
+      <w:start w:val="1"/>
+      <w:numFmt w:val="bullet"/>
+      <w:lvlText w:val=""/>
+      <w:lvlJc w:val="left"/>
+      <w:pPr>
+        <w:ind w:left="5040" w:hanging="360"/>
+      </w:pPr>
+      <w:rPr>
+        <w:rFonts w:ascii="Symbol" w:hAnsi="Symbol" w:hint="default"/>
+      </w:rPr>
+    </w:lvl>
+    <w:lvl w:ilvl="7" w:tplc="04190003" w:tentative="1">
+      <w:start w:val="1"/>
+      <w:numFmt w:val="bullet"/>
+      <w:lvlText w:val="o"/>
+      <w:lvlJc w:val="left"/>
+      <w:pPr>
+        <w:ind w:left="5760" w:hanging="360"/>
+      </w:pPr>
+      <w:rPr>
+        <w:rFonts w:ascii="Courier New" w:hAnsi="Courier New" w:cs="Courier New" w:hint="default"/>
+      </w:rPr>
+    </w:lvl>
+    <w:lvl w:ilvl="8" w:tplc="04190005" w:tentative="1">
+      <w:start w:val="1"/>
+      <w:numFmt w:val="bullet"/>
+      <w:lvlText w:val=""/>
+      <w:lvlJc w:val="left"/>
+      <w:pPr>
+        <w:ind w:left="6480" w:hanging="360"/>
+      </w:pPr>
+      <w:rPr>
+        <w:rFonts w:ascii="Wingdings" w:hAnsi="Wingdings" w:hint="default"/>
+      </w:rPr>
+    </w:lvl>
+  </w:abstractNum>
+  <w:abstractNum w:abstractNumId="6">
+    <w:nsid w:val="7AB37AF4"/>
+    <w:multiLevelType w:val="hybridMultilevel"/>
+    <w:tmpl w:val="625E3A40"/>
+    <w:lvl w:ilvl="0" w:tplc="04190001">
+      <w:start w:val="1"/>
+      <w:numFmt w:val="bullet"/>
+      <w:lvlText w:val=""/>
+      <w:lvlJc w:val="left"/>
+      <w:pPr>
+        <w:ind w:left="720" w:hanging="360"/>
+      </w:pPr>
+      <w:rPr>
+        <w:rFonts w:ascii="Symbol" w:hAnsi="Symbol" w:hint="default"/>
+      </w:rPr>
+    </w:lvl>
+    <w:lvl w:ilvl="1" w:tplc="04190003">
+      <w:start w:val="1"/>
+      <w:numFmt w:val="bullet"/>
+      <w:lvlText w:val="o"/>
+      <w:lvlJc w:val="left"/>
+      <w:pPr>
+        <w:ind w:left="1440" w:hanging="360"/>
+      </w:pPr>
+      <w:rPr>
+        <w:rFonts w:ascii="Courier New" w:hAnsi="Courier New" w:cs="Courier New" w:hint="default"/>
+      </w:rPr>
+    </w:lvl>
+    <w:lvl w:ilvl="2" w:tplc="04190005">
+      <w:start w:val="1"/>
+      <w:numFmt w:val="bullet"/>
+      <w:lvlText w:val=""/>
+      <w:lvlJc w:val="left"/>
+      <w:pPr>
+        <w:ind w:left="2160" w:hanging="360"/>
+      </w:pPr>
+      <w:rPr>
+        <w:rFonts w:ascii="Wingdings" w:hAnsi="Wingdings" w:hint="default"/>
+      </w:rPr>
+    </w:lvl>
+    <w:lvl w:ilvl="3" w:tplc="04190001" w:tentative="1">
+      <w:start w:val="1"/>
+      <w:numFmt w:val="bullet"/>
+      <w:lvlText w:val=""/>
+      <w:lvlJc w:val="left"/>
+      <w:pPr>
+        <w:ind w:left="2880" w:hanging="360"/>
+      </w:pPr>
+      <w:rPr>
+        <w:rFonts w:ascii="Symbol" w:hAnsi="Symbol" w:hint="default"/>
+      </w:rPr>
+    </w:lvl>
+    <w:lvl w:ilvl="4" w:tplc="04190003" w:tentative="1">
+      <w:start w:val="1"/>
+      <w:numFmt w:val="bullet"/>
+      <w:lvlText w:val="o"/>
+      <w:lvlJc w:val="left"/>
+      <w:pPr>
+        <w:ind w:left="3600" w:hanging="360"/>
+      </w:pPr>
+      <w:rPr>
+        <w:rFonts w:ascii="Courier New" w:hAnsi="Courier New" w:cs="Courier New" w:hint="default"/>
+      </w:rPr>
+    </w:lvl>
+    <w:lvl w:ilvl="5" w:tplc="04190005" w:tentative="1">
+      <w:start w:val="1"/>
+      <w:numFmt w:val="bullet"/>
+      <w:lvlText w:val=""/>
+      <w:lvlJc w:val="left"/>
+      <w:pPr>
+        <w:ind w:left="4320" w:hanging="360"/>
+      </w:pPr>
+      <w:rPr>
+        <w:rFonts w:ascii="Wingdings" w:hAnsi="Wingdings" w:hint="default"/>
+      </w:rPr>
+    </w:lvl>
+    <w:lvl w:ilvl="6" w:tplc="04190001" w:tentative="1">
+      <w:start w:val="1"/>
+      <w:numFmt w:val="bullet"/>
+      <w:lvlText w:val=""/>
+      <w:lvlJc w:val="left"/>
+      <w:pPr>
+        <w:ind w:left="5040" w:hanging="360"/>
+      </w:pPr>
+      <w:rPr>
+        <w:rFonts w:ascii="Symbol" w:hAnsi="Symbol" w:hint="default"/>
+      </w:rPr>
+    </w:lvl>
+    <w:lvl w:ilvl="7" w:tplc="04190003" w:tentative="1">
+      <w:start w:val="1"/>
+      <w:numFmt w:val="bullet"/>
+      <w:lvlText w:val="o"/>
+      <w:lvlJc w:val="left"/>
+      <w:pPr>
+        <w:ind w:left="5760" w:hanging="360"/>
+      </w:pPr>
+      <w:rPr>
+        <w:rFonts w:ascii="Courier New" w:hAnsi="Courier New" w:cs="Courier New" w:hint="default"/>
+      </w:rPr>
+    </w:lvl>
+    <w:lvl w:ilvl="8" w:tplc="04190005" w:tentative="1">
+      <w:start w:val="1"/>
+      <w:numFmt w:val="bullet"/>
+      <w:lvlText w:val=""/>
+      <w:lvlJc w:val="left"/>
+      <w:pPr>
+        <w:ind w:left="6480" w:hanging="360"/>
+      </w:pPr>
+      <w:rPr>
+        <w:rFonts w:ascii="Wingdings" w:hAnsi="Wingdings" w:hint="default"/>
+      </w:rPr>
+    </w:lvl>
+  </w:abstractNum>
+  <w:abstractNum w:abstractNumId="7">
+    <w:nsid w:val="7F936FD2"/>
+    <w:multiLevelType w:val="hybridMultilevel"/>
+    <w:tmpl w:val="561E2C9A"/>
+    <w:lvl w:ilvl="0" w:tplc="04190001">
+      <w:start w:val="1"/>
+      <w:numFmt w:val="bullet"/>
+      <w:lvlText w:val=""/>
+      <w:lvlJc w:val="left"/>
+      <w:pPr>
+        <w:ind w:left="720" w:hanging="360"/>
+      </w:pPr>
+      <w:rPr>
+        <w:rFonts w:ascii="Symbol" w:hAnsi="Symbol" w:hint="default"/>
+      </w:rPr>
+    </w:lvl>
+    <w:lvl w:ilvl="1" w:tplc="04190003" w:tentative="1">
+      <w:start w:val="1"/>
+      <w:numFmt w:val="bullet"/>
+      <w:lvlText w:val="o"/>
+      <w:lvlJc w:val="left"/>
+      <w:pPr>
+        <w:ind w:left="1440" w:hanging="360"/>
+      </w:pPr>
+      <w:rPr>
+        <w:rFonts w:ascii="Courier New" w:hAnsi="Courier New" w:cs="Courier New" w:hint="default"/>
+      </w:rPr>
+    </w:lvl>
+    <w:lvl w:ilvl="2" w:tplc="04190005" w:tentative="1">
+      <w:start w:val="1"/>
+      <w:numFmt w:val="bullet"/>
+      <w:lvlText w:val=""/>
+      <w:lvlJc w:val="left"/>
+      <w:pPr>
+        <w:ind w:left="2160" w:hanging="360"/>
+      </w:pPr>
+      <w:rPr>
+        <w:rFonts w:ascii="Wingdings" w:hAnsi="Wingdings" w:hint="default"/>
+      </w:rPr>
+    </w:lvl>
+    <w:lvl w:ilvl="3" w:tplc="04190001" w:tentative="1">
+      <w:start w:val="1"/>
+      <w:numFmt w:val="bullet"/>
+      <w:lvlText w:val=""/>
+      <w:lvlJc w:val="left"/>
+      <w:pPr>
+        <w:ind w:left="2880" w:hanging="360"/>
+      </w:pPr>
+      <w:rPr>
+        <w:rFonts w:ascii="Symbol" w:hAnsi="Symbol" w:hint="default"/>
+      </w:rPr>
+    </w:lvl>
+    <w:lvl w:ilvl="4" w:tplc="04190003" w:tentative="1">
+      <w:start w:val="1"/>
+      <w:numFmt w:val="bullet"/>
+      <w:lvlText w:val="o"/>
+      <w:lvlJc w:val="left"/>
+      <w:pPr>
+        <w:ind w:left="3600" w:hanging="360"/>
+      </w:pPr>
+      <w:rPr>
+        <w:rFonts w:ascii="Courier New" w:hAnsi="Courier New" w:cs="Courier New" w:hint="default"/>
+      </w:rPr>
+    </w:lvl>
+    <w:lvl w:ilvl="5" w:tplc="04190005" w:tentative="1">
+      <w:start w:val="1"/>
+      <w:numFmt w:val="bullet"/>
+      <w:lvlText w:val=""/>
+      <w:lvlJc w:val="left"/>
+      <w:pPr>
+        <w:ind w:left="4320" w:hanging="360"/>
+      </w:pPr>
+      <w:rPr>
+        <w:rFonts w:ascii="Wingdings" w:hAnsi="Wingdings" w:hint="default"/>
+      </w:rPr>
+    </w:lvl>
+    <w:lvl w:ilvl="6" w:tplc="04190001" w:tentative="1">
+      <w:start w:val="1"/>
+      <w:numFmt w:val="bullet"/>
+      <w:lvlText w:val=""/>
+      <w:lvlJc w:val="left"/>
+      <w:pPr>
+        <w:ind w:left="5040" w:hanging="360"/>
+      </w:pPr>
+      <w:rPr>
+        <w:rFonts w:ascii="Symbol" w:hAnsi="Symbol" w:hint="default"/>
+      </w:rPr>
+    </w:lvl>
+    <w:lvl w:ilvl="7" w:tplc="04190003" w:tentative="1">
+      <w:start w:val="1"/>
+      <w:numFmt w:val="bullet"/>
+      <w:lvlText w:val="o"/>
+      <w:lvlJc w:val="left"/>
+      <w:pPr>
+        <w:ind w:left="5760" w:hanging="360"/>
+      </w:pPr>
+      <w:rPr>
+        <w:rFonts w:ascii="Courier New" w:hAnsi="Courier New" w:cs="Courier New" w:hint="default"/>
+      </w:rPr>
+    </w:lvl>
+    <w:lvl w:ilvl="8" w:tplc="04190005" w:tentative="1">
+      <w:start w:val="1"/>
+      <w:numFmt w:val="bullet"/>
+      <w:lvlText w:val=""/>
+      <w:lvlJc w:val="left"/>
+      <w:pPr>
+        <w:ind w:left="6480" w:hanging="360"/>
+      </w:pPr>
+      <w:rPr>
+        <w:rFonts w:ascii="Wingdings" w:hAnsi="Wingdings" w:hint="default"/>
       </w:rPr>
     </w:lvl>
   </w:abstractNum>
@@ -627,10 +1593,25 @@
     <w:abstractNumId w:val="1"/>
   </w:num>
   <w:num w:numId="2">
-    <w:abstractNumId w:val="2"/>
+    <w:abstractNumId w:val="4"/>
   </w:num>
   <w:num w:numId="3">
     <w:abstractNumId w:val="0"/>
+  </w:num>
+  <w:num w:numId="4">
+    <w:abstractNumId w:val="3"/>
+  </w:num>
+  <w:num w:numId="5">
+    <w:abstractNumId w:val="7"/>
+  </w:num>
+  <w:num w:numId="6">
+    <w:abstractNumId w:val="5"/>
+  </w:num>
+  <w:num w:numId="7">
+    <w:abstractNumId w:val="6"/>
+  </w:num>
+  <w:num w:numId="8">
+    <w:abstractNumId w:val="2"/>
   </w:num>
 </w:numbering>
 </file>
@@ -819,7 +1800,6 @@
   <w:style w:type="character" w:default="1" w:styleId="a0">
     <w:name w:val="Default Paragraph Font"/>
     <w:uiPriority w:val="1"/>
-    <w:semiHidden/>
     <w:unhideWhenUsed/>
   </w:style>
   <w:style w:type="table" w:default="1" w:styleId="a1">
@@ -912,6 +1892,17 @@
     <w:name w:val="mw-editsection-divider"/>
     <w:basedOn w:val="a0"/>
     <w:rsid w:val="00603E80"/>
+  </w:style>
+  <w:style w:type="paragraph" w:styleId="a5">
+    <w:name w:val="List Paragraph"/>
+    <w:basedOn w:val="a"/>
+    <w:uiPriority w:val="34"/>
+    <w:qFormat/>
+    <w:rsid w:val="00070C5B"/>
+    <w:pPr>
+      <w:ind w:left="720"/>
+      <w:contextualSpacing/>
+    </w:pPr>
   </w:style>
 </w:styles>
 </file>

</xml_diff>